<commit_message>
added new comments for iforest algo
</commit_message>
<xml_diff>
--- a/docs/Знатнов Егор. Пояснительная записка.docx
+++ b/docs/Знатнов Егор. Пояснительная записка.docx
@@ -2150,9 +2150,6 @@
     <w:p>
       <w:pPr>
         <w:ind w:firstLine="426"/>
-        <w:rPr>
-          <w:lang w:val="en-US"/>
-        </w:rPr>
       </w:pPr>
       <w:r>
         <w:t>"</w:t>
@@ -2191,13 +2188,7 @@
     <w:p/>
     <w:p/>
     <w:p/>
-    <w:p>
-      <w:pPr>
-        <w:rPr>
-          <w:lang w:val="en-US"/>
-        </w:rPr>
-      </w:pPr>
-    </w:p>
+    <w:p/>
     <w:p>
       <w:pPr>
         <w:pStyle w:val="Heading1"/>
@@ -2585,9 +2576,15 @@
         <w:rPr>
           <w:lang w:eastAsia="en-US"/>
         </w:rPr>
-        <w:t>кусочной.</w:t>
-      </w:r>
-      <w:proofErr w:type="spellEnd"/>
+        <w:t>кусочной</w:t>
+      </w:r>
+      <w:proofErr w:type="spellEnd"/>
+      <w:r>
+        <w:rPr>
+          <w:lang w:eastAsia="en-US"/>
+        </w:rPr>
+        <w:t>.</w:t>
+      </w:r>
     </w:p>
     <w:p>
       <w:pPr>
@@ -3167,6 +3164,37 @@
       <w:r>
         <w:t>.</w:t>
       </w:r>
+      <w:r>
+        <w:t xml:space="preserve"> </w:t>
+      </w:r>
+      <w:r>
+        <w:rPr>
+          <w:szCs w:val="22"/>
+          <w:lang w:eastAsia="en-US"/>
+        </w:rPr>
+        <w:t>Существенным недостатком метода является сам результат метода на наблюдении – вероятность этого объекта быть аномальным, то есть делается неявное предположение о некотором пороге, при котором объект является выбросом, или</w:t>
+      </w:r>
+      <w:r>
+        <w:rPr>
+          <w:szCs w:val="22"/>
+          <w:lang w:eastAsia="en-US"/>
+        </w:rPr>
+        <w:t xml:space="preserve"> дол</w:t>
+      </w:r>
+      <w:r>
+        <w:rPr>
+          <w:szCs w:val="22"/>
+          <w:lang w:eastAsia="en-US"/>
+        </w:rPr>
+        <w:t>е</w:t>
+      </w:r>
+      <w:r>
+        <w:rPr>
+          <w:szCs w:val="22"/>
+          <w:lang w:eastAsia="en-US"/>
+        </w:rPr>
+        <w:t xml:space="preserve"> аномальных наблюдений, что зачастую заранее неизвестно.</w:t>
+      </w:r>
     </w:p>
     <w:p>
       <w:pPr>
@@ -3281,15 +3309,7 @@
           <w:bCs/>
           <w:lang w:val="en-US"/>
         </w:rPr>
-        <w:t xml:space="preserve">: </w:t>
-      </w:r>
-      <w:r>
-        <w:rPr>
-          <w:b/>
-          <w:bCs/>
-          <w:lang w:val="en-US"/>
-        </w:rPr>
-        <w:t>DBSCAN</w:t>
+        <w:t>: DBSCAN</w:t>
       </w:r>
     </w:p>
     <w:p>
@@ -3504,6 +3524,7 @@
           <w:szCs w:val="22"/>
           <w:lang w:val="en-RU" w:eastAsia="en-US"/>
         </w:rPr>
+        <w:lastRenderedPageBreak/>
         <w:t>Преимущество</w:t>
       </w:r>
       <w:r>
@@ -3603,7 +3624,6 @@
           <w:b/>
           <w:bCs/>
         </w:rPr>
-        <w:lastRenderedPageBreak/>
         <w:t>Метод оценки плотности ядра</w:t>
       </w:r>
       <w:r>
@@ -4192,7 +4212,15 @@
           <w:szCs w:val="22"/>
           <w:lang w:eastAsia="en-US"/>
         </w:rPr>
-        <w:t>низкая эффективность в данных с переменной плотностью и высокой размерностью из-за "проклятия размерности", когда евклидово расстояние становится менее информативным.</w:t>
+        <w:t xml:space="preserve">низкая эффективность в данных с переменной плотностью и высокой размерностью из-за "проклятия размерности", когда евклидово расстояние становится менее </w:t>
+      </w:r>
+      <w:r>
+        <w:rPr>
+          <w:szCs w:val="22"/>
+          <w:lang w:eastAsia="en-US"/>
+        </w:rPr>
+        <w:lastRenderedPageBreak/>
+        <w:t>информативным.</w:t>
       </w:r>
       <w:r>
         <w:rPr>
@@ -4277,15 +4305,7 @@
           <w:szCs w:val="22"/>
           <w:lang w:val="en-RU" w:eastAsia="en-US"/>
         </w:rPr>
-        <w:t xml:space="preserve">редусматривает использование исходных данных без предварительной обработки </w:t>
-      </w:r>
-      <w:r>
-        <w:rPr>
-          <w:szCs w:val="22"/>
-          <w:lang w:val="en-RU" w:eastAsia="en-US"/>
-        </w:rPr>
-        <w:lastRenderedPageBreak/>
-        <w:t>алгоритмами машинного обучения для удаления выбросов.</w:t>
+        <w:t>редусматривает использование исходных данных без предварительной обработки алгоритмами машинного обучения для удаления выбросов.</w:t>
       </w:r>
     </w:p>
     <w:p>
@@ -4458,7 +4478,11 @@
       </w:r>
       <w:proofErr w:type="spellEnd"/>
       <w:r>
-        <w:t xml:space="preserve">. Исходя из этих данных строится визуализация зависимости значения ошибки от количества «замусоренных данных». Написан блок на Python с использованием библиотеки </w:t>
+        <w:t xml:space="preserve">. Исходя из этих данных строится визуализация зависимости значения ошибки </w:t>
+      </w:r>
+      <w:r>
+        <w:lastRenderedPageBreak/>
+        <w:t xml:space="preserve">от количества «замусоренных данных». Написан блок на Python с использованием библиотеки </w:t>
       </w:r>
       <w:proofErr w:type="spellStart"/>
       <w:r>
@@ -4490,7 +4514,6 @@
           <w:sz w:val="24"/>
           <w:szCs w:val="24"/>
         </w:rPr>
-        <w:lastRenderedPageBreak/>
         <w:t>Описание структуры приложения</w:t>
       </w:r>
       <w:bookmarkEnd w:id="15"/>
@@ -4848,6 +4871,7 @@
         <w:rPr>
           <w:lang w:val="en-US"/>
         </w:rPr>
+        <w:lastRenderedPageBreak/>
         <w:t>generatedialog.h</w:t>
       </w:r>
       <w:proofErr w:type="spellEnd"/>
@@ -4965,7 +4989,6 @@
       </w:r>
       <w:proofErr w:type="spellStart"/>
       <w:r>
-        <w:lastRenderedPageBreak/>
         <w:t>ModelTable</w:t>
       </w:r>
       <w:proofErr w:type="spellEnd"/>
@@ -5332,6 +5355,7 @@
         </w:numPr>
       </w:pPr>
       <w:r>
+        <w:lastRenderedPageBreak/>
         <w:t xml:space="preserve">TheilSen.hpp/TheilSen.cpp — файлы, содержащие реализацию класса </w:t>
       </w:r>
       <w:proofErr w:type="spellStart"/>
@@ -5399,7 +5423,6 @@
         <w:rPr>
           <w:lang w:val="en-US"/>
         </w:rPr>
-        <w:lastRenderedPageBreak/>
         <w:t xml:space="preserve">ErrorDistributions.hpp/ErrorDistributions.cpp — </w:t>
       </w:r>
       <w:r>
@@ -5713,6 +5736,7 @@
         <w:ind w:hanging="666"/>
       </w:pPr>
       <w:r>
+        <w:lastRenderedPageBreak/>
         <w:t>В состав _</w:t>
       </w:r>
       <w:proofErr w:type="spellStart"/>
@@ -5759,7 +5783,6 @@
         <w:ind w:left="1800"/>
       </w:pPr>
       <w:r>
-        <w:lastRenderedPageBreak/>
         <w:t xml:space="preserve">2. </w:t>
       </w:r>
       <w:proofErr w:type="spellStart"/>
@@ -6005,6 +6028,7 @@
       </w:pPr>
       <w:proofErr w:type="spellStart"/>
       <w:r>
+        <w:lastRenderedPageBreak/>
         <w:t>distributionsList</w:t>
       </w:r>
       <w:proofErr w:type="spellEnd"/>
@@ -6049,7 +6073,6 @@
         <w:ind w:left="1800"/>
       </w:pPr>
       <w:r>
-        <w:lastRenderedPageBreak/>
         <w:t xml:space="preserve">2. </w:t>
       </w:r>
       <w:proofErr w:type="spellStart"/>
@@ -6487,6 +6510,7 @@
       <w:proofErr w:type="spellStart"/>
       <w:proofErr w:type="gramStart"/>
       <w:r>
+        <w:lastRenderedPageBreak/>
         <w:t>getLabel</w:t>
       </w:r>
       <w:proofErr w:type="spellEnd"/>
@@ -6526,7 +6550,6 @@
       <w:proofErr w:type="spellStart"/>
       <w:proofErr w:type="gramStart"/>
       <w:r>
-        <w:lastRenderedPageBreak/>
         <w:t>getData</w:t>
       </w:r>
       <w:proofErr w:type="spellEnd"/>
@@ -6858,6 +6881,7 @@
       <w:proofErr w:type="spellStart"/>
       <w:proofErr w:type="gramStart"/>
       <w:r>
+        <w:lastRenderedPageBreak/>
         <w:t>data</w:t>
       </w:r>
       <w:proofErr w:type="spellEnd"/>
@@ -6881,7 +6905,6 @@
       <w:proofErr w:type="spellStart"/>
       <w:proofErr w:type="gramStart"/>
       <w:r>
-        <w:lastRenderedPageBreak/>
         <w:t>headersData</w:t>
       </w:r>
       <w:proofErr w:type="spellEnd"/>
@@ -9129,9 +9152,6 @@
         <w:t xml:space="preserve"> (версия не ниже 17.0) (см. “Список используемой литературы</w:t>
       </w:r>
       <w:r>
-        <w:rPr>
-          <w:lang w:val="en-US"/>
-        </w:rPr>
         <w:t xml:space="preserve">”, </w:t>
       </w:r>
       <w:r>
@@ -9151,13 +9171,7 @@
       </w:r>
     </w:p>
     <w:p/>
-    <w:p>
-      <w:pPr>
-        <w:rPr>
-          <w:lang w:val="en-US"/>
-        </w:rPr>
-      </w:pPr>
-    </w:p>
+    <w:p/>
     <w:p>
       <w:pPr>
         <w:pStyle w:val="Heading1"/>
@@ -11938,7 +11952,6 @@
         <w:jc w:val="right"/>
         <w:rPr>
           <w:b/>
-          <w:lang w:val="en-US"/>
         </w:rPr>
       </w:pPr>
     </w:p>
@@ -11954,7 +11967,6 @@
         <w:jc w:val="right"/>
         <w:rPr>
           <w:b/>
-          <w:lang w:val="en-US"/>
         </w:rPr>
       </w:pPr>
     </w:p>
@@ -11970,7 +11982,6 @@
         <w:jc w:val="right"/>
         <w:rPr>
           <w:b/>
-          <w:lang w:val="en-US"/>
         </w:rPr>
       </w:pPr>
     </w:p>
@@ -11986,7 +11997,6 @@
         <w:jc w:val="right"/>
         <w:rPr>
           <w:b/>
-          <w:lang w:val="en-US"/>
         </w:rPr>
       </w:pPr>
     </w:p>
@@ -12002,7 +12012,6 @@
         <w:jc w:val="right"/>
         <w:rPr>
           <w:b/>
-          <w:lang w:val="en-US"/>
         </w:rPr>
       </w:pPr>
     </w:p>
@@ -20234,6 +20243,7 @@
   <w:style w:type="character" w:default="1" w:styleId="DefaultParagraphFont">
     <w:name w:val="Default Paragraph Font"/>
     <w:uiPriority w:val="1"/>
+    <w:semiHidden/>
     <w:unhideWhenUsed/>
   </w:style>
   <w:style w:type="table" w:default="1" w:styleId="TableNormal">
@@ -20888,28 +20898,28 @@
 </file>
 
 <file path=customXml/item1.xml><?xml version="1.0" encoding="utf-8"?>
+<b:Sources xmlns:b="http://schemas.openxmlformats.org/officeDocument/2006/bibliography" xmlns="http://schemas.openxmlformats.org/officeDocument/2006/bibliography" SelectedStyle="\APASixthEditionOfficeOnline.xsl" StyleName="APA" Version="6"/>
+</file>
+
+<file path=customXml/item2.xml><?xml version="1.0" encoding="utf-8"?>
 <go:gDocsCustomXmlDataStorage xmlns:go="http://customooxmlschemas.google.com/" xmlns:r="http://schemas.openxmlformats.org/officeDocument/2006/relationships" uri="GoogleDocsCustomDataVersion2">
   <go:docsCustomData roundtripDataSignature="AMtx7mgADHMEMzb1hSmQftkIsQ+EcNn2qQ==">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</go:docsCustomData>
 </go:gDocsCustomXmlDataStorage>
 </file>
 
-<file path=customXml/item2.xml><?xml version="1.0" encoding="utf-8"?>
-<b:Sources xmlns:b="http://schemas.openxmlformats.org/officeDocument/2006/bibliography" xmlns="http://schemas.openxmlformats.org/officeDocument/2006/bibliography" SelectedStyle="\APASixthEditionOfficeOnline.xsl" StyleName="APA" Version="6"/>
+<file path=customXml/itemProps1.xml><?xml version="1.0" encoding="utf-8"?>
+<ds:datastoreItem xmlns:ds="http://schemas.openxmlformats.org/officeDocument/2006/customXml" ds:itemID="{C86B701F-CBBD-44CA-91AF-5D6FC0D51F53}">
+  <ds:schemaRefs>
+    <ds:schemaRef ds:uri="http://schemas.openxmlformats.org/officeDocument/2006/bibliography"/>
+  </ds:schemaRefs>
+</ds:datastoreItem>
 </file>
 
-<file path=customXml/itemProps1.xml><?xml version="1.0" encoding="utf-8"?>
+<file path=customXml/itemProps2.xml><?xml version="1.0" encoding="utf-8"?>
 <ds:datastoreItem xmlns:ds="http://schemas.openxmlformats.org/officeDocument/2006/customXml" ds:itemID="{11111111-1234-1234-1234-123412341234}">
   <ds:schemaRefs>
     <ds:schemaRef ds:uri="http://customooxmlschemas.google.com/"/>
     <ds:schemaRef ds:uri="http://schemas.openxmlformats.org/officeDocument/2006/relationships"/>
   </ds:schemaRefs>
 </ds:datastoreItem>
-</file>
-
-<file path=customXml/itemProps2.xml><?xml version="1.0" encoding="utf-8"?>
-<ds:datastoreItem xmlns:ds="http://schemas.openxmlformats.org/officeDocument/2006/customXml" ds:itemID="{C86B701F-CBBD-44CA-91AF-5D6FC0D51F53}">
-  <ds:schemaRefs>
-    <ds:schemaRef ds:uri="http://schemas.openxmlformats.org/officeDocument/2006/bibliography"/>
-  </ds:schemaRefs>
-</ds:datastoreItem>
 </file>
</xml_diff>